<commit_message>
update install script to unicode
</commit_message>
<xml_diff>
--- a/release list.docx
+++ b/release list.docx
@@ -5,7 +5,7 @@
     <w:p>
       <w:pPr>
         <w:rPr>
-          <w:rFonts w:ascii="Arial" w:eastAsia="宋体" w:hAnsi="Arial" w:cs="Arial" w:hint="eastAsia"/>
+          <w:rFonts w:ascii="Arial" w:eastAsia="宋体" w:hAnsi="Arial" w:cs="Arial"/>
           <w:color w:val="000000"/>
           <w:kern w:val="0"/>
           <w:sz w:val="22"/>
@@ -30,7 +30,7 @@
         </w:numPr>
         <w:ind w:firstLineChars="0"/>
         <w:rPr>
-          <w:rFonts w:ascii="Arial" w:eastAsia="宋体" w:hAnsi="Arial" w:cs="Arial" w:hint="eastAsia"/>
+          <w:rFonts w:ascii="Arial" w:eastAsia="宋体" w:hAnsi="Arial" w:cs="Arial"/>
           <w:color w:val="000000"/>
           <w:kern w:val="0"/>
           <w:sz w:val="22"/>
@@ -81,12 +81,49 @@
         <w:adjustRightInd w:val="0"/>
         <w:jc w:val="left"/>
         <w:rPr>
+          <w:rFonts w:ascii="Microsoft YaHei" w:hAnsi="Microsoft YaHei" w:cs="Microsoft YaHei"/>
+          <w:color w:val="880000"/>
+          <w:kern w:val="0"/>
+          <w:sz w:val="22"/>
+        </w:rPr>
+      </w:pPr>
+      <w:r>
+        <w:rPr>
+          <w:rFonts w:ascii="Arial" w:eastAsia="宋体" w:hAnsi="Arial" w:cs="Arial" w:hint="eastAsia"/>
+          <w:color w:val="000000"/>
+          <w:kern w:val="0"/>
+          <w:sz w:val="22"/>
+        </w:rPr>
+        <w:tab/>
+      </w:r>
+      <w:r>
+        <w:rPr>
+          <w:rFonts w:ascii="Microsoft YaHei" w:hAnsi="Microsoft YaHei" w:cs="Microsoft YaHei"/>
+          <w:color w:val="880000"/>
+          <w:kern w:val="0"/>
+          <w:sz w:val="22"/>
+        </w:rPr>
+        <w:t>GetLongPathName</w:t>
+      </w:r>
+      <w:r>
+        <w:rPr>
           <w:rFonts w:ascii="NSimSun" w:hAnsi="NSimSun" w:cs="NSimSun" w:hint="eastAsia"/>
           <w:color w:val="880000"/>
           <w:kern w:val="0"/>
           <w:sz w:val="19"/>
           <w:szCs w:val="19"/>
         </w:rPr>
+        <w:t>错误</w:t>
+      </w:r>
+    </w:p>
+    <w:p>
+      <w:pPr>
+        <w:rPr>
+          <w:rFonts w:ascii="Arial" w:eastAsia="宋体" w:hAnsi="Arial" w:cs="Arial"/>
+          <w:color w:val="000000"/>
+          <w:kern w:val="0"/>
+          <w:sz w:val="22"/>
+        </w:rPr>
       </w:pPr>
       <w:r>
         <w:rPr>
@@ -95,50 +132,65 @@
           <w:kern w:val="0"/>
           <w:sz w:val="22"/>
         </w:rPr>
-        <w:tab/>
-      </w:r>
-      <w:proofErr w:type="spellStart"/>
-      <w:r>
-        <w:rPr>
-          <w:rFonts w:ascii="NSimSun" w:hAnsi="NSimSun" w:cs="NSimSun"/>
-          <w:color w:val="880000"/>
-          <w:kern w:val="0"/>
-          <w:sz w:val="19"/>
-          <w:szCs w:val="19"/>
-        </w:rPr>
-        <w:t>GetDecryptTailFile</w:t>
-      </w:r>
-      <w:proofErr w:type="spellEnd"/>
-      <w:r>
-        <w:rPr>
-          <w:rFonts w:ascii="NSimSun" w:hAnsi="NSimSun" w:cs="NSimSun" w:hint="eastAsia"/>
-          <w:color w:val="880000"/>
-          <w:kern w:val="0"/>
-          <w:sz w:val="19"/>
-          <w:szCs w:val="19"/>
-        </w:rPr>
-        <w:t>错误</w:t>
-      </w:r>
-    </w:p>
-    <w:p>
-      <w:pPr>
+        <w:t xml:space="preserve">2. </w:t>
+      </w:r>
+      <w:r>
+        <w:rPr>
+          <w:rFonts w:ascii="Arial" w:eastAsia="宋体" w:hAnsi="Arial" w:cs="Arial"/>
+          <w:color w:val="000000"/>
+          <w:kern w:val="0"/>
+          <w:sz w:val="22"/>
+        </w:rPr>
+        <w:t>run single task issue</w:t>
+      </w:r>
+    </w:p>
+    <w:p>
+      <w:pPr>
+        <w:rPr>
+          <w:rFonts w:ascii="Arial" w:eastAsia="宋体" w:hAnsi="Arial" w:cs="Arial"/>
+          <w:color w:val="000000"/>
+          <w:kern w:val="0"/>
+          <w:sz w:val="22"/>
+        </w:rPr>
+      </w:pPr>
+      <w:r>
+        <w:rPr>
+          <w:rFonts w:ascii="Arial" w:eastAsia="宋体" w:hAnsi="Arial" w:cs="Arial"/>
+          <w:color w:val="000000"/>
+          <w:kern w:val="0"/>
+          <w:sz w:val="22"/>
+        </w:rPr>
+        <w:t>When start(logon, restart), YGFSMon task runs multiple(we see 3 tasks) and decryption fails</w:t>
+      </w:r>
+    </w:p>
+    <w:p>
+      <w:pPr>
+        <w:rPr>
+          <w:rFonts w:ascii="Arial" w:eastAsia="宋体" w:hAnsi="Arial" w:cs="Arial"/>
+          <w:color w:val="000000"/>
+          <w:kern w:val="0"/>
+          <w:sz w:val="22"/>
+        </w:rPr>
+      </w:pPr>
+    </w:p>
+    <w:p>
+      <w:pPr>
+        <w:rPr>
+          <w:rFonts w:ascii="Arial" w:eastAsia="宋体" w:hAnsi="Arial" w:cs="Arial"/>
+          <w:color w:val="000000"/>
+          <w:kern w:val="0"/>
+          <w:sz w:val="22"/>
+        </w:rPr>
+      </w:pPr>
+      <w:r>
         <w:rPr>
           <w:rFonts w:ascii="Arial" w:eastAsia="宋体" w:hAnsi="Arial" w:cs="Arial" w:hint="eastAsia"/>
           <w:color w:val="000000"/>
           <w:kern w:val="0"/>
           <w:sz w:val="22"/>
         </w:rPr>
-      </w:pPr>
-      <w:r>
-        <w:rPr>
-          <w:rFonts w:ascii="Arial" w:eastAsia="宋体" w:hAnsi="Arial" w:cs="Arial" w:hint="eastAsia"/>
-          <w:color w:val="000000"/>
-          <w:kern w:val="0"/>
-          <w:sz w:val="22"/>
-        </w:rPr>
-        <w:t xml:space="preserve">2. </w:t>
-      </w:r>
-      <w:proofErr w:type="gramStart"/>
+        <w:t xml:space="preserve">3. </w:t>
+      </w:r>
       <w:r>
         <w:rPr>
           <w:rFonts w:ascii="Arial" w:eastAsia="宋体" w:hAnsi="Arial" w:cs="Arial"/>
@@ -146,27 +198,17 @@
           <w:kern w:val="0"/>
           <w:sz w:val="22"/>
         </w:rPr>
-        <w:t>run</w:t>
-      </w:r>
-      <w:proofErr w:type="gramEnd"/>
-      <w:r>
+        <w:t>context menu issue.</w:t>
+      </w:r>
+    </w:p>
+    <w:p>
+      <w:pPr>
         <w:rPr>
           <w:rFonts w:ascii="Arial" w:eastAsia="宋体" w:hAnsi="Arial" w:cs="Arial"/>
           <w:color w:val="000000"/>
           <w:kern w:val="0"/>
           <w:sz w:val="22"/>
         </w:rPr>
-        <w:t xml:space="preserve"> single task issue</w:t>
-      </w:r>
-    </w:p>
-    <w:p>
-      <w:pPr>
-        <w:rPr>
-          <w:rFonts w:ascii="Arial" w:eastAsia="宋体" w:hAnsi="Arial" w:cs="Arial" w:hint="eastAsia"/>
-          <w:color w:val="000000"/>
-          <w:kern w:val="0"/>
-          <w:sz w:val="22"/>
-        </w:rPr>
       </w:pPr>
       <w:r>
         <w:rPr>
@@ -175,143 +217,19 @@
           <w:kern w:val="0"/>
           <w:sz w:val="22"/>
         </w:rPr>
-        <w:t xml:space="preserve">When </w:t>
-      </w:r>
-      <w:proofErr w:type="gramStart"/>
-      <w:r>
-        <w:rPr>
-          <w:rFonts w:ascii="Arial" w:eastAsia="宋体" w:hAnsi="Arial" w:cs="Arial"/>
-          <w:color w:val="000000"/>
-          <w:kern w:val="0"/>
-          <w:sz w:val="22"/>
-        </w:rPr>
-        <w:t>start(</w:t>
-      </w:r>
-      <w:proofErr w:type="gramEnd"/>
-      <w:r>
-        <w:rPr>
-          <w:rFonts w:ascii="Arial" w:eastAsia="宋体" w:hAnsi="Arial" w:cs="Arial"/>
-          <w:color w:val="000000"/>
-          <w:kern w:val="0"/>
-          <w:sz w:val="22"/>
-        </w:rPr>
-        <w:t xml:space="preserve">logon, restart), </w:t>
-      </w:r>
-      <w:proofErr w:type="spellStart"/>
-      <w:r>
-        <w:rPr>
-          <w:rFonts w:ascii="Arial" w:eastAsia="宋体" w:hAnsi="Arial" w:cs="Arial"/>
-          <w:color w:val="000000"/>
-          <w:kern w:val="0"/>
-          <w:sz w:val="22"/>
-        </w:rPr>
-        <w:t>YGFSMon</w:t>
-      </w:r>
-      <w:proofErr w:type="spellEnd"/>
-      <w:r>
-        <w:rPr>
-          <w:rFonts w:ascii="Arial" w:eastAsia="宋体" w:hAnsi="Arial" w:cs="Arial"/>
-          <w:color w:val="000000"/>
-          <w:kern w:val="0"/>
-          <w:sz w:val="22"/>
-        </w:rPr>
-        <w:t xml:space="preserve"> task runs multiple(we see 3 tasks) and decryption fails</w:t>
-      </w:r>
-    </w:p>
-    <w:p>
-      <w:pPr>
-        <w:rPr>
-          <w:rFonts w:ascii="Arial" w:eastAsia="宋体" w:hAnsi="Arial" w:cs="Arial" w:hint="eastAsia"/>
-          <w:color w:val="000000"/>
-          <w:kern w:val="0"/>
-          <w:sz w:val="22"/>
-        </w:rPr>
-      </w:pPr>
-    </w:p>
-    <w:p>
-      <w:pPr>
-        <w:rPr>
-          <w:rFonts w:ascii="Arial" w:eastAsia="宋体" w:hAnsi="Arial" w:cs="Arial" w:hint="eastAsia"/>
-          <w:color w:val="000000"/>
-          <w:kern w:val="0"/>
-          <w:sz w:val="22"/>
-        </w:rPr>
-      </w:pPr>
-      <w:r>
-        <w:rPr>
-          <w:rFonts w:ascii="Arial" w:eastAsia="宋体" w:hAnsi="Arial" w:cs="Arial" w:hint="eastAsia"/>
-          <w:color w:val="000000"/>
-          <w:kern w:val="0"/>
-          <w:sz w:val="22"/>
-        </w:rPr>
-        <w:t xml:space="preserve">3. </w:t>
-      </w:r>
-      <w:proofErr w:type="gramStart"/>
-      <w:r>
-        <w:rPr>
-          <w:rFonts w:ascii="Arial" w:eastAsia="宋体" w:hAnsi="Arial" w:cs="Arial"/>
-          <w:color w:val="000000"/>
-          <w:kern w:val="0"/>
-          <w:sz w:val="22"/>
-        </w:rPr>
-        <w:t>context</w:t>
-      </w:r>
-      <w:proofErr w:type="gramEnd"/>
-      <w:r>
-        <w:rPr>
-          <w:rFonts w:ascii="Arial" w:eastAsia="宋体" w:hAnsi="Arial" w:cs="Arial"/>
-          <w:color w:val="000000"/>
-          <w:kern w:val="0"/>
-          <w:sz w:val="22"/>
-        </w:rPr>
-        <w:t xml:space="preserve"> menu issue.</w:t>
-      </w:r>
-    </w:p>
-    <w:p>
-      <w:pPr>
-        <w:rPr>
-          <w:rFonts w:ascii="Arial" w:eastAsia="宋体" w:hAnsi="Arial" w:cs="Arial"/>
-          <w:color w:val="000000"/>
-          <w:kern w:val="0"/>
-          <w:sz w:val="22"/>
-        </w:rPr>
-      </w:pPr>
-      <w:r>
-        <w:rPr>
-          <w:rFonts w:ascii="Arial" w:eastAsia="宋体" w:hAnsi="Arial" w:cs="Arial"/>
-          <w:color w:val="000000"/>
-          <w:kern w:val="0"/>
-          <w:sz w:val="22"/>
-        </w:rPr>
         <w:t>Context menu decrypt files inside of AEF causes error but they are decrypted</w:t>
       </w:r>
     </w:p>
-    <w:p>
-      <w:pPr>
+    <w:p/>
+    <w:p>
+      <w:r>
         <w:rPr>
           <w:rFonts w:hint="eastAsia"/>
         </w:rPr>
-      </w:pPr>
-    </w:p>
-    <w:p>
-      <w:pPr>
-        <w:rPr>
-          <w:rFonts w:hint="eastAsia"/>
-        </w:rPr>
-      </w:pPr>
-      <w:r>
-        <w:rPr>
-          <w:rFonts w:hint="eastAsia"/>
-        </w:rPr>
         <w:t xml:space="preserve">4. </w:t>
       </w:r>
-      <w:proofErr w:type="gramStart"/>
-      <w:r>
-        <w:t>modification</w:t>
-      </w:r>
-      <w:proofErr w:type="gramEnd"/>
-      <w:r>
-        <w:t xml:space="preserve"> not saved.</w:t>
+      <w:r>
+        <w:t>modification not saved.</w:t>
       </w:r>
     </w:p>
     <w:p>
@@ -330,25 +248,7 @@
           <w:kern w:val="0"/>
           <w:sz w:val="22"/>
         </w:rPr>
-        <w:t xml:space="preserve">2015/8/7 Sorry, I got this today. Sometimes the saved modifications made on files in AEF were not applied to the </w:t>
-      </w:r>
-      <w:proofErr w:type="gramStart"/>
-      <w:r>
-        <w:rPr>
-          <w:rFonts w:ascii="MS PGothic" w:eastAsia="MS PGothic" w:hAnsi="MS PGothic" w:cs="宋体" w:hint="eastAsia"/>
-          <w:kern w:val="0"/>
-          <w:sz w:val="22"/>
-        </w:rPr>
-        <w:t>files,</w:t>
-      </w:r>
-      <w:proofErr w:type="gramEnd"/>
-      <w:r>
-        <w:rPr>
-          <w:rFonts w:ascii="MS PGothic" w:eastAsia="MS PGothic" w:hAnsi="MS PGothic" w:cs="宋体" w:hint="eastAsia"/>
-          <w:kern w:val="0"/>
-          <w:sz w:val="22"/>
-        </w:rPr>
-        <w:t xml:space="preserve"> I am asking the customer now</w:t>
+        <w:t>2015/8/7 Sorry, I got this today. Sometimes the saved modifications made on files in AEF were not applied to the files, I am asking the customer now</w:t>
       </w:r>
     </w:p>
     <w:p>
@@ -371,7 +271,6 @@
         </w:rPr>
         <w:tab/>
       </w:r>
-      <w:proofErr w:type="spellStart"/>
       <w:r>
         <w:rPr>
           <w:rFonts w:ascii="NSimSun" w:hAnsi="NSimSun" w:cs="NSimSun"/>
@@ -382,7 +281,6 @@
         </w:rPr>
         <w:t>RecordDataInfo</w:t>
       </w:r>
-      <w:proofErr w:type="spellEnd"/>
       <w:r>
         <w:rPr>
           <w:rFonts w:ascii="NSimSun" w:hAnsi="NSimSun" w:cs="NSimSun" w:hint="eastAsia"/>
@@ -392,6 +290,71 @@
           <w:szCs w:val="19"/>
         </w:rPr>
         <w:t>错误</w:t>
+      </w:r>
+    </w:p>
+    <w:p>
+      <w:pPr>
+        <w:autoSpaceDE w:val="0"/>
+        <w:autoSpaceDN w:val="0"/>
+        <w:adjustRightInd w:val="0"/>
+        <w:jc w:val="left"/>
+        <w:rPr>
+          <w:rFonts w:ascii="NSimSun" w:hAnsi="NSimSun" w:cs="NSimSun" w:hint="eastAsia"/>
+          <w:color w:val="880000"/>
+          <w:kern w:val="0"/>
+          <w:sz w:val="19"/>
+          <w:szCs w:val="19"/>
+        </w:rPr>
+      </w:pPr>
+    </w:p>
+    <w:p>
+      <w:pPr>
+        <w:autoSpaceDE w:val="0"/>
+        <w:autoSpaceDN w:val="0"/>
+        <w:adjustRightInd w:val="0"/>
+        <w:jc w:val="left"/>
+        <w:rPr>
+          <w:rFonts w:ascii="NSimSun" w:hAnsi="NSimSun" w:cs="NSimSun" w:hint="eastAsia"/>
+          <w:color w:val="880000"/>
+          <w:kern w:val="0"/>
+          <w:sz w:val="19"/>
+          <w:szCs w:val="19"/>
+        </w:rPr>
+      </w:pPr>
+    </w:p>
+    <w:p>
+      <w:pPr>
+        <w:autoSpaceDE w:val="0"/>
+        <w:autoSpaceDN w:val="0"/>
+        <w:adjustRightInd w:val="0"/>
+        <w:jc w:val="left"/>
+        <w:rPr>
+          <w:rFonts w:ascii="NSimSun" w:hAnsi="NSimSun" w:cs="NSimSun"/>
+          <w:color w:val="880000"/>
+          <w:kern w:val="0"/>
+          <w:sz w:val="19"/>
+          <w:szCs w:val="19"/>
+        </w:rPr>
+      </w:pPr>
+      <w:r>
+        <w:rPr>
+          <w:rFonts w:ascii="NSimSun" w:hAnsi="NSimSun" w:cs="NSimSun" w:hint="eastAsia"/>
+          <w:color w:val="880000"/>
+          <w:kern w:val="0"/>
+          <w:sz w:val="19"/>
+          <w:szCs w:val="19"/>
+        </w:rPr>
+        <w:t>安装脚本修改为</w:t>
+      </w:r>
+      <w:r>
+        <w:rPr>
+          <w:rFonts w:ascii="NSimSun" w:hAnsi="NSimSun" w:cs="NSimSun" w:hint="eastAsia"/>
+          <w:color w:val="880000"/>
+          <w:kern w:val="0"/>
+          <w:sz w:val="19"/>
+          <w:szCs w:val="19"/>
+        </w:rPr>
+        <w:t>unicode</w:t>
       </w:r>
       <w:bookmarkStart w:id="0" w:name="_GoBack"/>
       <w:bookmarkEnd w:id="0"/>

</xml_diff>

<commit_message>
fix different folder issue
</commit_message>
<xml_diff>
--- a/release list.docx
+++ b/release list.docx
@@ -60,6 +60,811 @@
         <w:widowControl/>
         <w:ind w:firstLineChars="100" w:firstLine="220"/>
         <w:rPr>
+          <w:rFonts w:ascii="MS PGothic" w:hAnsi="MS PGothic" w:cs="宋体" w:hint="eastAsia"/>
+          <w:kern w:val="0"/>
+          <w:sz w:val="22"/>
+        </w:rPr>
+      </w:pPr>
+      <w:r>
+        <w:rPr>
+          <w:rFonts w:ascii="MS PGothic" w:eastAsia="MS PGothic" w:hAnsi="MS PGothic" w:cs="宋体" w:hint="eastAsia"/>
+          <w:kern w:val="0"/>
+          <w:sz w:val="22"/>
+        </w:rPr>
+        <w:t>Different folders with same name files causes errors, more often with "Always Ask Password" option</w:t>
+      </w:r>
+    </w:p>
+    <w:p>
+      <w:pPr>
+        <w:widowControl/>
+        <w:ind w:firstLineChars="100" w:firstLine="220"/>
+        <w:rPr>
+          <w:rFonts w:ascii="MS PGothic" w:hAnsi="MS PGothic" w:cs="宋体"/>
+          <w:kern w:val="0"/>
+          <w:sz w:val="22"/>
+        </w:rPr>
+      </w:pPr>
+    </w:p>
+    <w:p>
+      <w:pPr>
+        <w:rPr>
+          <w:rFonts w:hint="eastAsia"/>
+          <w:color w:val="4F81BD" w:themeColor="accent1"/>
+        </w:rPr>
+      </w:pPr>
+      <w:r>
+        <w:rPr>
+          <w:rFonts w:hint="eastAsia"/>
+          <w:color w:val="4F81BD" w:themeColor="accent1"/>
+        </w:rPr>
+        <w:tab/>
+      </w:r>
+      <w:r>
+        <w:rPr>
+          <w:rFonts w:hint="eastAsia"/>
+          <w:color w:val="4F81BD" w:themeColor="accent1"/>
+        </w:rPr>
+        <w:t>AEF</w:t>
+      </w:r>
+      <w:r>
+        <w:rPr>
+          <w:rFonts w:hint="eastAsia"/>
+          <w:color w:val="4F81BD" w:themeColor="accent1"/>
+        </w:rPr>
+        <w:t>解密文件时，会在临时文件夹中生成新文件，</w:t>
+      </w:r>
+      <w:r>
+        <w:rPr>
+          <w:rFonts w:hint="eastAsia"/>
+          <w:color w:val="4F81BD" w:themeColor="accent1"/>
+        </w:rPr>
+        <w:t xml:space="preserve"> </w:t>
+      </w:r>
+      <w:r>
+        <w:rPr>
+          <w:rFonts w:hint="eastAsia"/>
+          <w:color w:val="4F81BD" w:themeColor="accent1"/>
+        </w:rPr>
+        <w:t>新文件的文件名只考虑了原加密的文件名，</w:t>
+      </w:r>
+      <w:r>
+        <w:rPr>
+          <w:rFonts w:hint="eastAsia"/>
+          <w:color w:val="4F81BD" w:themeColor="accent1"/>
+        </w:rPr>
+        <w:t xml:space="preserve"> </w:t>
+      </w:r>
+      <w:r>
+        <w:rPr>
+          <w:rFonts w:hint="eastAsia"/>
+          <w:color w:val="4F81BD" w:themeColor="accent1"/>
+        </w:rPr>
+        <w:t>没有考虑其</w:t>
+      </w:r>
+      <w:r>
+        <w:rPr>
+          <w:rFonts w:hint="eastAsia"/>
+          <w:color w:val="4F81BD" w:themeColor="accent1"/>
+        </w:rPr>
+        <w:t>Folder</w:t>
+      </w:r>
+      <w:r>
+        <w:rPr>
+          <w:rFonts w:hint="eastAsia"/>
+          <w:color w:val="4F81BD" w:themeColor="accent1"/>
+        </w:rPr>
+        <w:t>路径。这样不同文件夹下的同名加密文件，在解密后，</w:t>
+      </w:r>
+      <w:r>
+        <w:rPr>
+          <w:rFonts w:hint="eastAsia"/>
+          <w:color w:val="4F81BD" w:themeColor="accent1"/>
+        </w:rPr>
+        <w:t xml:space="preserve"> </w:t>
+      </w:r>
+      <w:r>
+        <w:rPr>
+          <w:rFonts w:hint="eastAsia"/>
+          <w:color w:val="4F81BD" w:themeColor="accent1"/>
+        </w:rPr>
+        <w:t>会在临时文件夹中生成相同文件名的文件。这些同名文件会互相冲突，导致各种问题。</w:t>
+      </w:r>
+    </w:p>
+    <w:p>
+      <w:pPr>
+        <w:rPr>
+          <w:rFonts w:hint="eastAsia"/>
+          <w:color w:val="4F81BD" w:themeColor="accent1"/>
+        </w:rPr>
+      </w:pPr>
+      <w:r>
+        <w:rPr>
+          <w:rFonts w:hint="eastAsia"/>
+          <w:color w:val="4F81BD" w:themeColor="accent1"/>
+        </w:rPr>
+        <w:t>解决办法：生成临时文件时，将</w:t>
+      </w:r>
+      <w:r>
+        <w:rPr>
+          <w:rFonts w:hint="eastAsia"/>
+          <w:color w:val="4F81BD" w:themeColor="accent1"/>
+        </w:rPr>
+        <w:t>Folder</w:t>
+      </w:r>
+      <w:r>
+        <w:rPr>
+          <w:rFonts w:hint="eastAsia"/>
+          <w:color w:val="4F81BD" w:themeColor="accent1"/>
+        </w:rPr>
+        <w:t>路径</w:t>
+      </w:r>
+      <w:r>
+        <w:rPr>
+          <w:rFonts w:hint="eastAsia"/>
+          <w:color w:val="4F81BD" w:themeColor="accent1"/>
+        </w:rPr>
+        <w:t>也作为临时文件的文件名的一部分，这样就不会冲突了。</w:t>
+      </w:r>
+    </w:p>
+    <w:p>
+      <w:pPr>
+        <w:rPr>
+          <w:color w:val="4F81BD" w:themeColor="accent1"/>
+        </w:rPr>
+      </w:pPr>
+      <w:bookmarkStart w:id="0" w:name="_GoBack"/>
+      <w:bookmarkEnd w:id="0"/>
+    </w:p>
+    <w:p>
+      <w:pPr>
+        <w:rPr>
+          <w:rFonts w:ascii="Arial" w:eastAsia="宋体" w:hAnsi="Arial" w:cs="Arial"/>
+          <w:color w:val="000000"/>
+          <w:kern w:val="0"/>
+          <w:sz w:val="22"/>
+        </w:rPr>
+      </w:pPr>
+      <w:r>
+        <w:rPr>
+          <w:rFonts w:ascii="Arial" w:eastAsia="宋体" w:hAnsi="Arial" w:cs="Arial" w:hint="eastAsia"/>
+          <w:color w:val="000000"/>
+          <w:kern w:val="0"/>
+          <w:sz w:val="22"/>
+        </w:rPr>
+        <w:t xml:space="preserve">2. </w:t>
+      </w:r>
+      <w:r>
+        <w:rPr>
+          <w:rFonts w:ascii="Arial" w:eastAsia="宋体" w:hAnsi="Arial" w:cs="Arial"/>
+          <w:color w:val="000000"/>
+          <w:kern w:val="0"/>
+          <w:sz w:val="22"/>
+        </w:rPr>
+        <w:t xml:space="preserve">run single task </w:t>
+      </w:r>
+      <w:r>
+        <w:rPr>
+          <w:color w:val="4F81BD" w:themeColor="accent1"/>
+        </w:rPr>
+        <w:t>issue</w:t>
+      </w:r>
+    </w:p>
+    <w:p>
+      <w:pPr>
+        <w:rPr>
+          <w:rFonts w:ascii="Arial" w:eastAsia="宋体" w:hAnsi="Arial" w:cs="Arial"/>
+          <w:color w:val="000000"/>
+          <w:kern w:val="0"/>
+          <w:sz w:val="22"/>
+        </w:rPr>
+      </w:pPr>
+      <w:r>
+        <w:rPr>
+          <w:rFonts w:ascii="Arial" w:eastAsia="宋体" w:hAnsi="Arial" w:cs="Arial"/>
+          <w:color w:val="000000"/>
+          <w:kern w:val="0"/>
+          <w:sz w:val="22"/>
+        </w:rPr>
+        <w:t>When start(logon, restart), YGFSMon task runs multiple(we see 3 tasks) and decryption fails</w:t>
+      </w:r>
+    </w:p>
+    <w:p>
+      <w:pPr>
+        <w:rPr>
+          <w:rFonts w:ascii="Arial" w:eastAsia="宋体" w:hAnsi="Arial" w:cs="Arial"/>
+          <w:color w:val="000000"/>
+          <w:kern w:val="0"/>
+          <w:sz w:val="22"/>
+        </w:rPr>
+      </w:pPr>
+    </w:p>
+    <w:p>
+      <w:pPr>
+        <w:rPr>
+          <w:rFonts w:ascii="Arial" w:eastAsia="宋体" w:hAnsi="Arial" w:cs="Arial"/>
+          <w:color w:val="000000"/>
+          <w:kern w:val="0"/>
+          <w:sz w:val="22"/>
+        </w:rPr>
+      </w:pPr>
+      <w:r>
+        <w:rPr>
+          <w:rFonts w:ascii="Arial" w:eastAsia="宋体" w:hAnsi="Arial" w:cs="Arial" w:hint="eastAsia"/>
+          <w:color w:val="000000"/>
+          <w:kern w:val="0"/>
+          <w:sz w:val="22"/>
+        </w:rPr>
+        <w:t xml:space="preserve">3. </w:t>
+      </w:r>
+      <w:r>
+        <w:rPr>
+          <w:rFonts w:ascii="Arial" w:eastAsia="宋体" w:hAnsi="Arial" w:cs="Arial"/>
+          <w:color w:val="000000"/>
+          <w:kern w:val="0"/>
+          <w:sz w:val="22"/>
+        </w:rPr>
+        <w:t>context menu issue.</w:t>
+      </w:r>
+    </w:p>
+    <w:p>
+      <w:pPr>
+        <w:rPr>
+          <w:rFonts w:ascii="Arial" w:eastAsia="宋体" w:hAnsi="Arial" w:cs="Arial" w:hint="eastAsia"/>
+          <w:color w:val="000000"/>
+          <w:kern w:val="0"/>
+          <w:sz w:val="22"/>
+        </w:rPr>
+      </w:pPr>
+      <w:r>
+        <w:rPr>
+          <w:rFonts w:ascii="Arial" w:eastAsia="宋体" w:hAnsi="Arial" w:cs="Arial"/>
+          <w:color w:val="000000"/>
+          <w:kern w:val="0"/>
+          <w:sz w:val="22"/>
+        </w:rPr>
+        <w:t>Context menu decrypt files inside of AEF causes error but they are decrypted</w:t>
+      </w:r>
+    </w:p>
+    <w:p>
+      <w:pPr>
+        <w:rPr>
+          <w:rFonts w:ascii="Arial" w:eastAsia="宋体" w:hAnsi="Arial" w:cs="Arial"/>
+          <w:color w:val="000000"/>
+          <w:kern w:val="0"/>
+          <w:sz w:val="22"/>
+        </w:rPr>
+      </w:pPr>
+    </w:p>
+    <w:p>
+      <w:pPr>
+        <w:rPr>
+          <w:rFonts w:hint="eastAsia"/>
+          <w:color w:val="4F81BD" w:themeColor="accent1"/>
+        </w:rPr>
+      </w:pPr>
+      <w:r>
+        <w:rPr>
+          <w:rFonts w:hint="eastAsia"/>
+          <w:color w:val="4F81BD" w:themeColor="accent1"/>
+        </w:rPr>
+        <w:t>这个问题是说用户对</w:t>
+      </w:r>
+      <w:r>
+        <w:rPr>
+          <w:rFonts w:hint="eastAsia"/>
+          <w:color w:val="4F81BD" w:themeColor="accent1"/>
+        </w:rPr>
+        <w:t>AEF</w:t>
+      </w:r>
+      <w:r>
+        <w:rPr>
+          <w:rFonts w:hint="eastAsia"/>
+          <w:color w:val="4F81BD" w:themeColor="accent1"/>
+        </w:rPr>
+        <w:t>监视中的</w:t>
+      </w:r>
+      <w:r>
+        <w:rPr>
+          <w:rFonts w:hint="eastAsia"/>
+          <w:color w:val="4F81BD" w:themeColor="accent1"/>
+        </w:rPr>
+        <w:t>目录</w:t>
+      </w:r>
+      <w:r>
+        <w:rPr>
+          <w:rFonts w:hint="eastAsia"/>
+          <w:color w:val="4F81BD" w:themeColor="accent1"/>
+        </w:rPr>
+        <w:t>里面</w:t>
+      </w:r>
+      <w:r>
+        <w:rPr>
+          <w:rFonts w:hint="eastAsia"/>
+          <w:color w:val="4F81BD" w:themeColor="accent1"/>
+        </w:rPr>
+        <w:t>选择</w:t>
+      </w:r>
+      <w:r>
+        <w:rPr>
+          <w:rFonts w:hint="eastAsia"/>
+          <w:color w:val="4F81BD" w:themeColor="accent1"/>
+        </w:rPr>
+        <w:t>一个加密文件，</w:t>
+      </w:r>
+      <w:r>
+        <w:rPr>
+          <w:rFonts w:hint="eastAsia"/>
+          <w:color w:val="4F81BD" w:themeColor="accent1"/>
+        </w:rPr>
+        <w:t xml:space="preserve"> </w:t>
+      </w:r>
+      <w:r>
+        <w:rPr>
+          <w:rFonts w:hint="eastAsia"/>
+          <w:color w:val="4F81BD" w:themeColor="accent1"/>
+        </w:rPr>
+        <w:t>然后对文件操作</w:t>
+      </w:r>
+      <w:r>
+        <w:rPr>
+          <w:rFonts w:hint="eastAsia"/>
+          <w:color w:val="4F81BD" w:themeColor="accent1"/>
+        </w:rPr>
+        <w:t>“右键菜单”</w:t>
+      </w:r>
+      <w:r>
+        <w:rPr>
+          <w:rFonts w:hint="eastAsia"/>
+          <w:color w:val="4F81BD" w:themeColor="accent1"/>
+        </w:rPr>
+        <w:t xml:space="preserve">-&gt; </w:t>
+      </w:r>
+      <w:r>
+        <w:rPr>
+          <w:color w:val="4F81BD" w:themeColor="accent1"/>
+        </w:rPr>
+        <w:t>“</w:t>
+      </w:r>
+      <w:r>
+        <w:rPr>
+          <w:rFonts w:hint="eastAsia"/>
+          <w:color w:val="4F81BD" w:themeColor="accent1"/>
+        </w:rPr>
+        <w:t>復号化</w:t>
+      </w:r>
+      <w:r>
+        <w:rPr>
+          <w:color w:val="4F81BD" w:themeColor="accent1"/>
+        </w:rPr>
+        <w:t>”</w:t>
+      </w:r>
+      <w:r>
+        <w:rPr>
+          <w:rFonts w:hint="eastAsia"/>
+          <w:color w:val="4F81BD" w:themeColor="accent1"/>
+        </w:rPr>
+        <w:t>，</w:t>
+      </w:r>
+      <w:r>
+        <w:rPr>
+          <w:rFonts w:hint="eastAsia"/>
+          <w:color w:val="4F81BD" w:themeColor="accent1"/>
+        </w:rPr>
+        <w:t>文件被解密出来了</w:t>
+      </w:r>
+      <w:r>
+        <w:rPr>
+          <w:rFonts w:hint="eastAsia"/>
+          <w:color w:val="4F81BD" w:themeColor="accent1"/>
+        </w:rPr>
+        <w:t>，之后</w:t>
+      </w:r>
+      <w:r>
+        <w:rPr>
+          <w:rFonts w:hint="eastAsia"/>
+          <w:color w:val="4F81BD" w:themeColor="accent1"/>
+        </w:rPr>
+        <w:t>会导致错误</w:t>
+      </w:r>
+      <w:r>
+        <w:rPr>
+          <w:rFonts w:hint="eastAsia"/>
+          <w:color w:val="4F81BD" w:themeColor="accent1"/>
+        </w:rPr>
+        <w:t>。</w:t>
+      </w:r>
+    </w:p>
+    <w:p>
+      <w:pPr>
+        <w:rPr>
+          <w:rFonts w:hint="eastAsia"/>
+          <w:color w:val="4F81BD" w:themeColor="accent1"/>
+        </w:rPr>
+      </w:pPr>
+      <w:r>
+        <w:rPr>
+          <w:rFonts w:hint="eastAsia"/>
+          <w:color w:val="4F81BD" w:themeColor="accent1"/>
+        </w:rPr>
+        <w:t>但是</w:t>
+      </w:r>
+      <w:r>
+        <w:rPr>
+          <w:rFonts w:hint="eastAsia"/>
+          <w:color w:val="4F81BD" w:themeColor="accent1"/>
+        </w:rPr>
+        <w:t>程序原本就是这么设计的</w:t>
+      </w:r>
+      <w:r>
+        <w:rPr>
+          <w:rFonts w:hint="eastAsia"/>
+          <w:color w:val="4F81BD" w:themeColor="accent1"/>
+        </w:rPr>
+        <w:t xml:space="preserve">, </w:t>
+      </w:r>
+      <w:r>
+        <w:rPr>
+          <w:rFonts w:hint="eastAsia"/>
+          <w:color w:val="4F81BD" w:themeColor="accent1"/>
+        </w:rPr>
+        <w:t>并不是我修改成这样的。</w:t>
+      </w:r>
+      <w:r>
+        <w:rPr>
+          <w:rFonts w:hint="eastAsia"/>
+          <w:color w:val="4F81BD" w:themeColor="accent1"/>
+        </w:rPr>
+        <w:t>通过右键菜单操作</w:t>
+      </w:r>
+      <w:r>
+        <w:rPr>
+          <w:rFonts w:hint="eastAsia"/>
+          <w:color w:val="4F81BD" w:themeColor="accent1"/>
+        </w:rPr>
+        <w:t>AEF</w:t>
+      </w:r>
+      <w:r>
+        <w:rPr>
+          <w:rFonts w:hint="eastAsia"/>
+          <w:color w:val="4F81BD" w:themeColor="accent1"/>
+        </w:rPr>
+        <w:t>监视目录中的文件时</w:t>
+      </w:r>
+      <w:r>
+        <w:rPr>
+          <w:rFonts w:hint="eastAsia"/>
+          <w:color w:val="4F81BD" w:themeColor="accent1"/>
+        </w:rPr>
+        <w:t>，</w:t>
+      </w:r>
+      <w:r>
+        <w:rPr>
+          <w:rFonts w:hint="eastAsia"/>
+          <w:color w:val="4F81BD" w:themeColor="accent1"/>
+        </w:rPr>
+        <w:t>文件的加解密状态不会通知给</w:t>
+      </w:r>
+      <w:r>
+        <w:rPr>
+          <w:rFonts w:hint="eastAsia"/>
+          <w:color w:val="4F81BD" w:themeColor="accent1"/>
+        </w:rPr>
+        <w:t xml:space="preserve">AEF, </w:t>
+      </w:r>
+      <w:r>
+        <w:rPr>
+          <w:rFonts w:hint="eastAsia"/>
+          <w:color w:val="4F81BD" w:themeColor="accent1"/>
+        </w:rPr>
+        <w:t>这样</w:t>
+      </w:r>
+      <w:r>
+        <w:rPr>
+          <w:rFonts w:hint="eastAsia"/>
+          <w:color w:val="4F81BD" w:themeColor="accent1"/>
+        </w:rPr>
+        <w:t>AEF</w:t>
+      </w:r>
+      <w:r>
+        <w:rPr>
+          <w:rFonts w:hint="eastAsia"/>
+          <w:color w:val="4F81BD" w:themeColor="accent1"/>
+        </w:rPr>
+        <w:t>会把解密生成的文件当做用户</w:t>
+      </w:r>
+      <w:r>
+        <w:rPr>
+          <w:rFonts w:hint="eastAsia"/>
+          <w:color w:val="4F81BD" w:themeColor="accent1"/>
+        </w:rPr>
+        <w:t>新添加的</w:t>
+      </w:r>
+      <w:r>
+        <w:rPr>
+          <w:rFonts w:hint="eastAsia"/>
+          <w:color w:val="4F81BD" w:themeColor="accent1"/>
+        </w:rPr>
+        <w:t>文件</w:t>
+      </w:r>
+      <w:r>
+        <w:rPr>
+          <w:rFonts w:hint="eastAsia"/>
+          <w:color w:val="4F81BD" w:themeColor="accent1"/>
+        </w:rPr>
+        <w:t xml:space="preserve">, </w:t>
+      </w:r>
+      <w:r>
+        <w:rPr>
+          <w:rFonts w:hint="eastAsia"/>
+          <w:color w:val="4F81BD" w:themeColor="accent1"/>
+        </w:rPr>
+        <w:t>之后立刻</w:t>
+      </w:r>
+      <w:r>
+        <w:rPr>
+          <w:rFonts w:hint="eastAsia"/>
+          <w:color w:val="4F81BD" w:themeColor="accent1"/>
+        </w:rPr>
+        <w:t>加密这些</w:t>
+      </w:r>
+      <w:r>
+        <w:rPr>
+          <w:rFonts w:hint="eastAsia"/>
+          <w:color w:val="4F81BD" w:themeColor="accent1"/>
+        </w:rPr>
+        <w:t>“</w:t>
+      </w:r>
+      <w:r>
+        <w:rPr>
+          <w:rFonts w:hint="eastAsia"/>
+          <w:color w:val="4F81BD" w:themeColor="accent1"/>
+        </w:rPr>
+        <w:t>新文件</w:t>
+      </w:r>
+      <w:r>
+        <w:rPr>
+          <w:rFonts w:hint="eastAsia"/>
+          <w:color w:val="4F81BD" w:themeColor="accent1"/>
+        </w:rPr>
+        <w:t>”，造成文中说的“</w:t>
+      </w:r>
+      <w:r>
+        <w:rPr>
+          <w:rFonts w:hint="eastAsia"/>
+          <w:color w:val="4F81BD" w:themeColor="accent1"/>
+        </w:rPr>
+        <w:t>error</w:t>
+      </w:r>
+      <w:r>
+        <w:rPr>
+          <w:rFonts w:hint="eastAsia"/>
+          <w:color w:val="4F81BD" w:themeColor="accent1"/>
+        </w:rPr>
+        <w:t>”。</w:t>
+      </w:r>
+    </w:p>
+    <w:p>
+      <w:pPr>
+        <w:rPr>
+          <w:rFonts w:hint="eastAsia"/>
+          <w:color w:val="4F81BD" w:themeColor="accent1"/>
+        </w:rPr>
+      </w:pPr>
+      <w:r>
+        <w:rPr>
+          <w:rFonts w:hint="eastAsia"/>
+          <w:color w:val="4F81BD" w:themeColor="accent1"/>
+        </w:rPr>
+        <w:t>正确的操作方法应该是双击点开</w:t>
+      </w:r>
+      <w:r>
+        <w:rPr>
+          <w:rFonts w:hint="eastAsia"/>
+          <w:color w:val="4F81BD" w:themeColor="accent1"/>
+        </w:rPr>
+        <w:t>AEF</w:t>
+      </w:r>
+      <w:r>
+        <w:rPr>
+          <w:rFonts w:hint="eastAsia"/>
+          <w:color w:val="4F81BD" w:themeColor="accent1"/>
+        </w:rPr>
+        <w:t>监视目录中的加密文件</w:t>
+      </w:r>
+      <w:r>
+        <w:rPr>
+          <w:rFonts w:hint="eastAsia"/>
+          <w:color w:val="4F81BD" w:themeColor="accent1"/>
+        </w:rPr>
+        <w:t xml:space="preserve">, </w:t>
+      </w:r>
+      <w:r>
+        <w:rPr>
+          <w:rFonts w:hint="eastAsia"/>
+          <w:color w:val="4F81BD" w:themeColor="accent1"/>
+        </w:rPr>
+        <w:t>这样文件加解密状态会通知给</w:t>
+      </w:r>
+      <w:r>
+        <w:rPr>
+          <w:rFonts w:hint="eastAsia"/>
+          <w:color w:val="4F81BD" w:themeColor="accent1"/>
+        </w:rPr>
+        <w:t>AEF</w:t>
+      </w:r>
+      <w:r>
+        <w:rPr>
+          <w:rFonts w:hint="eastAsia"/>
+          <w:color w:val="4F81BD" w:themeColor="accent1"/>
+        </w:rPr>
+        <w:t>。</w:t>
+      </w:r>
+      <w:r>
+        <w:rPr>
+          <w:rFonts w:hint="eastAsia"/>
+          <w:color w:val="4F81BD" w:themeColor="accent1"/>
+        </w:rPr>
+        <w:t xml:space="preserve"> </w:t>
+      </w:r>
+      <w:r>
+        <w:rPr>
+          <w:rFonts w:hint="eastAsia"/>
+          <w:color w:val="4F81BD" w:themeColor="accent1"/>
+        </w:rPr>
+        <w:t>这样</w:t>
+      </w:r>
+      <w:r>
+        <w:rPr>
+          <w:rFonts w:hint="eastAsia"/>
+          <w:color w:val="4F81BD" w:themeColor="accent1"/>
+        </w:rPr>
+        <w:t>AEF</w:t>
+      </w:r>
+      <w:r>
+        <w:rPr>
+          <w:rFonts w:hint="eastAsia"/>
+          <w:color w:val="4F81BD" w:themeColor="accent1"/>
+        </w:rPr>
+        <w:t>就</w:t>
+      </w:r>
+      <w:r>
+        <w:rPr>
+          <w:rFonts w:hint="eastAsia"/>
+          <w:color w:val="4F81BD" w:themeColor="accent1"/>
+        </w:rPr>
+        <w:t>会</w:t>
+      </w:r>
+      <w:r>
+        <w:rPr>
+          <w:rFonts w:hint="eastAsia"/>
+          <w:color w:val="4F81BD" w:themeColor="accent1"/>
+        </w:rPr>
+        <w:t>过滤掉这些新生成的解密文件，不会</w:t>
+      </w:r>
+      <w:r>
+        <w:rPr>
+          <w:rFonts w:hint="eastAsia"/>
+          <w:color w:val="4F81BD" w:themeColor="accent1"/>
+        </w:rPr>
+        <w:t>立刻加密</w:t>
+      </w:r>
+      <w:r>
+        <w:rPr>
+          <w:rFonts w:hint="eastAsia"/>
+          <w:color w:val="4F81BD" w:themeColor="accent1"/>
+        </w:rPr>
+        <w:t>它们。</w:t>
+      </w:r>
+      <w:r>
+        <w:rPr>
+          <w:rFonts w:hint="eastAsia"/>
+          <w:color w:val="4F81BD" w:themeColor="accent1"/>
+        </w:rPr>
+        <w:t>而是等</w:t>
+      </w:r>
+      <w:r>
+        <w:rPr>
+          <w:rFonts w:hint="eastAsia"/>
+          <w:color w:val="4F81BD" w:themeColor="accent1"/>
+        </w:rPr>
+        <w:t>到发现</w:t>
+      </w:r>
+      <w:r>
+        <w:rPr>
+          <w:rFonts w:hint="eastAsia"/>
+          <w:color w:val="4F81BD" w:themeColor="accent1"/>
+        </w:rPr>
+        <w:t>文件被用户修改后</w:t>
+      </w:r>
+      <w:r>
+        <w:rPr>
+          <w:rFonts w:hint="eastAsia"/>
+          <w:color w:val="4F81BD" w:themeColor="accent1"/>
+        </w:rPr>
+        <w:t xml:space="preserve">, </w:t>
+      </w:r>
+      <w:r>
+        <w:rPr>
+          <w:rFonts w:hint="eastAsia"/>
+          <w:color w:val="4F81BD" w:themeColor="accent1"/>
+        </w:rPr>
+        <w:t>再重新加密并归档继续监视</w:t>
+      </w:r>
+      <w:r>
+        <w:rPr>
+          <w:rFonts w:hint="eastAsia"/>
+          <w:color w:val="4F81BD" w:themeColor="accent1"/>
+        </w:rPr>
+        <w:t>。</w:t>
+      </w:r>
+    </w:p>
+    <w:p>
+      <w:pPr>
+        <w:rPr>
+          <w:rFonts w:hint="eastAsia"/>
+          <w:color w:val="4F81BD" w:themeColor="accent1"/>
+        </w:rPr>
+      </w:pPr>
+      <w:r>
+        <w:rPr>
+          <w:rFonts w:hint="eastAsia"/>
+          <w:color w:val="4F81BD" w:themeColor="accent1"/>
+        </w:rPr>
+        <w:t>未做任何对应</w:t>
+      </w:r>
+      <w:r>
+        <w:rPr>
+          <w:rFonts w:hint="eastAsia"/>
+          <w:color w:val="4F81BD" w:themeColor="accent1"/>
+        </w:rPr>
+        <w:t xml:space="preserve">, </w:t>
+      </w:r>
+      <w:r>
+        <w:rPr>
+          <w:rFonts w:hint="eastAsia"/>
+          <w:color w:val="4F81BD" w:themeColor="accent1"/>
+        </w:rPr>
+        <w:t>日本人认为这种设计不合理</w:t>
+      </w:r>
+      <w:r>
+        <w:rPr>
+          <w:rFonts w:hint="eastAsia"/>
+          <w:color w:val="4F81BD" w:themeColor="accent1"/>
+        </w:rPr>
+        <w:t>或者不是我说的这样</w:t>
+      </w:r>
+      <w:r>
+        <w:rPr>
+          <w:rFonts w:hint="eastAsia"/>
+          <w:color w:val="4F81BD" w:themeColor="accent1"/>
+        </w:rPr>
+        <w:t>的话</w:t>
+      </w:r>
+      <w:r>
+        <w:rPr>
+          <w:rFonts w:hint="eastAsia"/>
+          <w:color w:val="4F81BD" w:themeColor="accent1"/>
+        </w:rPr>
+        <w:t>，那再讨论。</w:t>
+      </w:r>
+    </w:p>
+    <w:p/>
+    <w:p>
+      <w:r>
+        <w:rPr>
+          <w:rFonts w:hint="eastAsia"/>
+        </w:rPr>
+        <w:t xml:space="preserve">4. </w:t>
+      </w:r>
+      <w:r>
+        <w:t>modification not saved.</w:t>
+      </w:r>
+    </w:p>
+    <w:p>
+      <w:pPr>
+        <w:widowControl/>
+        <w:ind w:firstLineChars="100" w:firstLine="220"/>
+        <w:rPr>
           <w:rFonts w:ascii="MS PGothic" w:eastAsia="MS PGothic" w:hAnsi="MS PGothic" w:cs="宋体"/>
           <w:kern w:val="0"/>
           <w:sz w:val="22"/>
@@ -71,7 +876,7 @@
           <w:kern w:val="0"/>
           <w:sz w:val="22"/>
         </w:rPr>
-        <w:t>Different folders with same name files causes errors, more often with "Always Ask Password" option</w:t>
+        <w:t>2015/8/7 Sorry, I got this today. Sometimes the saved modifications made on files in AEF were not applied to the files, I am asking the customer now</w:t>
       </w:r>
     </w:p>
     <w:p>
@@ -81,29 +886,28 @@
         <w:adjustRightInd w:val="0"/>
         <w:jc w:val="left"/>
         <w:rPr>
-          <w:rFonts w:ascii="Microsoft YaHei" w:hAnsi="Microsoft YaHei" w:cs="Microsoft YaHei"/>
+          <w:rFonts w:ascii="NSimSun" w:hAnsi="NSimSun" w:cs="NSimSun"/>
           <w:color w:val="880000"/>
           <w:kern w:val="0"/>
-          <w:sz w:val="22"/>
-        </w:rPr>
-      </w:pPr>
-      <w:r>
-        <w:rPr>
-          <w:rFonts w:ascii="Arial" w:eastAsia="宋体" w:hAnsi="Arial" w:cs="Arial" w:hint="eastAsia"/>
-          <w:color w:val="000000"/>
-          <w:kern w:val="0"/>
-          <w:sz w:val="22"/>
+          <w:sz w:val="19"/>
+          <w:szCs w:val="19"/>
+        </w:rPr>
+      </w:pPr>
+      <w:r>
+        <w:rPr>
+          <w:rFonts w:hint="eastAsia"/>
         </w:rPr>
         <w:tab/>
       </w:r>
       <w:r>
         <w:rPr>
-          <w:rFonts w:ascii="Microsoft YaHei" w:hAnsi="Microsoft YaHei" w:cs="Microsoft YaHei"/>
+          <w:rFonts w:ascii="NSimSun" w:hAnsi="NSimSun" w:cs="NSimSun"/>
           <w:color w:val="880000"/>
           <w:kern w:val="0"/>
-          <w:sz w:val="22"/>
-        </w:rPr>
-        <w:t>GetLongPathName</w:t>
+          <w:sz w:val="19"/>
+          <w:szCs w:val="19"/>
+        </w:rPr>
+        <w:t>RecordDataInfo</w:t>
       </w:r>
       <w:r>
         <w:rPr>
@@ -114,141 +918,6 @@
           <w:szCs w:val="19"/>
         </w:rPr>
         <w:t>错误</w:t>
-      </w:r>
-    </w:p>
-    <w:p>
-      <w:pPr>
-        <w:rPr>
-          <w:rFonts w:ascii="Arial" w:eastAsia="宋体" w:hAnsi="Arial" w:cs="Arial"/>
-          <w:color w:val="000000"/>
-          <w:kern w:val="0"/>
-          <w:sz w:val="22"/>
-        </w:rPr>
-      </w:pPr>
-      <w:r>
-        <w:rPr>
-          <w:rFonts w:ascii="Arial" w:eastAsia="宋体" w:hAnsi="Arial" w:cs="Arial" w:hint="eastAsia"/>
-          <w:color w:val="000000"/>
-          <w:kern w:val="0"/>
-          <w:sz w:val="22"/>
-        </w:rPr>
-        <w:t xml:space="preserve">2. </w:t>
-      </w:r>
-      <w:r>
-        <w:rPr>
-          <w:rFonts w:ascii="Arial" w:eastAsia="宋体" w:hAnsi="Arial" w:cs="Arial"/>
-          <w:color w:val="000000"/>
-          <w:kern w:val="0"/>
-          <w:sz w:val="22"/>
-        </w:rPr>
-        <w:t>run single task issue</w:t>
-      </w:r>
-    </w:p>
-    <w:p>
-      <w:pPr>
-        <w:rPr>
-          <w:rFonts w:ascii="Arial" w:eastAsia="宋体" w:hAnsi="Arial" w:cs="Arial"/>
-          <w:color w:val="000000"/>
-          <w:kern w:val="0"/>
-          <w:sz w:val="22"/>
-        </w:rPr>
-      </w:pPr>
-      <w:r>
-        <w:rPr>
-          <w:rFonts w:ascii="Arial" w:eastAsia="宋体" w:hAnsi="Arial" w:cs="Arial"/>
-          <w:color w:val="000000"/>
-          <w:kern w:val="0"/>
-          <w:sz w:val="22"/>
-        </w:rPr>
-        <w:t>When start(logon, restart), YGFSMon task runs multiple(we see 3 tasks) and decryption fails</w:t>
-      </w:r>
-    </w:p>
-    <w:p>
-      <w:pPr>
-        <w:rPr>
-          <w:rFonts w:ascii="Arial" w:eastAsia="宋体" w:hAnsi="Arial" w:cs="Arial"/>
-          <w:color w:val="000000"/>
-          <w:kern w:val="0"/>
-          <w:sz w:val="22"/>
-        </w:rPr>
-      </w:pPr>
-    </w:p>
-    <w:p>
-      <w:pPr>
-        <w:rPr>
-          <w:rFonts w:ascii="Arial" w:eastAsia="宋体" w:hAnsi="Arial" w:cs="Arial"/>
-          <w:color w:val="000000"/>
-          <w:kern w:val="0"/>
-          <w:sz w:val="22"/>
-        </w:rPr>
-      </w:pPr>
-      <w:r>
-        <w:rPr>
-          <w:rFonts w:ascii="Arial" w:eastAsia="宋体" w:hAnsi="Arial" w:cs="Arial" w:hint="eastAsia"/>
-          <w:color w:val="000000"/>
-          <w:kern w:val="0"/>
-          <w:sz w:val="22"/>
-        </w:rPr>
-        <w:t xml:space="preserve">3. </w:t>
-      </w:r>
-      <w:r>
-        <w:rPr>
-          <w:rFonts w:ascii="Arial" w:eastAsia="宋体" w:hAnsi="Arial" w:cs="Arial"/>
-          <w:color w:val="000000"/>
-          <w:kern w:val="0"/>
-          <w:sz w:val="22"/>
-        </w:rPr>
-        <w:t>context menu issue.</w:t>
-      </w:r>
-    </w:p>
-    <w:p>
-      <w:pPr>
-        <w:rPr>
-          <w:rFonts w:ascii="Arial" w:eastAsia="宋体" w:hAnsi="Arial" w:cs="Arial"/>
-          <w:color w:val="000000"/>
-          <w:kern w:val="0"/>
-          <w:sz w:val="22"/>
-        </w:rPr>
-      </w:pPr>
-      <w:r>
-        <w:rPr>
-          <w:rFonts w:ascii="Arial" w:eastAsia="宋体" w:hAnsi="Arial" w:cs="Arial"/>
-          <w:color w:val="000000"/>
-          <w:kern w:val="0"/>
-          <w:sz w:val="22"/>
-        </w:rPr>
-        <w:t>Context menu decrypt files inside of AEF causes error but they are decrypted</w:t>
-      </w:r>
-    </w:p>
-    <w:p/>
-    <w:p>
-      <w:r>
-        <w:rPr>
-          <w:rFonts w:hint="eastAsia"/>
-        </w:rPr>
-        <w:t xml:space="preserve">4. </w:t>
-      </w:r>
-      <w:r>
-        <w:t>modification not saved.</w:t>
-      </w:r>
-    </w:p>
-    <w:p>
-      <w:pPr>
-        <w:widowControl/>
-        <w:ind w:firstLineChars="100" w:firstLine="220"/>
-        <w:rPr>
-          <w:rFonts w:ascii="MS PGothic" w:eastAsia="MS PGothic" w:hAnsi="MS PGothic" w:cs="宋体"/>
-          <w:kern w:val="0"/>
-          <w:sz w:val="22"/>
-        </w:rPr>
-      </w:pPr>
-      <w:r>
-        <w:rPr>
-          <w:rFonts w:ascii="MS PGothic" w:eastAsia="MS PGothic" w:hAnsi="MS PGothic" w:cs="宋体" w:hint="eastAsia"/>
-          <w:kern w:val="0"/>
-          <w:sz w:val="22"/>
-        </w:rPr>
-        <w:t>2015/8/7 Sorry, I got this today. Sometimes the saved modifications made on files in AEF were not applied to the files, I am asking the customer now</w:t>
       </w:r>
     </w:p>
     <w:p>
@@ -258,39 +927,13 @@
         <w:adjustRightInd w:val="0"/>
         <w:jc w:val="left"/>
         <w:rPr>
-          <w:rFonts w:ascii="NSimSun" w:hAnsi="NSimSun" w:cs="NSimSun" w:hint="eastAsia"/>
+          <w:rFonts w:ascii="NSimSun" w:hAnsi="NSimSun" w:cs="NSimSun"/>
           <w:color w:val="880000"/>
           <w:kern w:val="0"/>
           <w:sz w:val="19"/>
           <w:szCs w:val="19"/>
         </w:rPr>
       </w:pPr>
-      <w:r>
-        <w:rPr>
-          <w:rFonts w:hint="eastAsia"/>
-        </w:rPr>
-        <w:tab/>
-      </w:r>
-      <w:r>
-        <w:rPr>
-          <w:rFonts w:ascii="NSimSun" w:hAnsi="NSimSun" w:cs="NSimSun"/>
-          <w:color w:val="880000"/>
-          <w:kern w:val="0"/>
-          <w:sz w:val="19"/>
-          <w:szCs w:val="19"/>
-        </w:rPr>
-        <w:t>RecordDataInfo</w:t>
-      </w:r>
-      <w:r>
-        <w:rPr>
-          <w:rFonts w:ascii="NSimSun" w:hAnsi="NSimSun" w:cs="NSimSun" w:hint="eastAsia"/>
-          <w:color w:val="880000"/>
-          <w:kern w:val="0"/>
-          <w:sz w:val="19"/>
-          <w:szCs w:val="19"/>
-        </w:rPr>
-        <w:t>错误</w:t>
-      </w:r>
     </w:p>
     <w:p>
       <w:pPr>
@@ -299,7 +942,7 @@
         <w:adjustRightInd w:val="0"/>
         <w:jc w:val="left"/>
         <w:rPr>
-          <w:rFonts w:ascii="NSimSun" w:hAnsi="NSimSun" w:cs="NSimSun" w:hint="eastAsia"/>
+          <w:rFonts w:ascii="NSimSun" w:hAnsi="NSimSun" w:cs="NSimSun"/>
           <w:color w:val="880000"/>
           <w:kern w:val="0"/>
           <w:sz w:val="19"/>
@@ -314,50 +957,33 @@
         <w:adjustRightInd w:val="0"/>
         <w:jc w:val="left"/>
         <w:rPr>
+          <w:rFonts w:ascii="NSimSun" w:hAnsi="NSimSun" w:cs="NSimSun"/>
+          <w:color w:val="880000"/>
+          <w:kern w:val="0"/>
+          <w:sz w:val="19"/>
+          <w:szCs w:val="19"/>
+        </w:rPr>
+      </w:pPr>
+      <w:r>
+        <w:rPr>
           <w:rFonts w:ascii="NSimSun" w:hAnsi="NSimSun" w:cs="NSimSun" w:hint="eastAsia"/>
           <w:color w:val="880000"/>
           <w:kern w:val="0"/>
           <w:sz w:val="19"/>
           <w:szCs w:val="19"/>
         </w:rPr>
-      </w:pPr>
-    </w:p>
-    <w:p>
-      <w:pPr>
-        <w:autoSpaceDE w:val="0"/>
-        <w:autoSpaceDN w:val="0"/>
-        <w:adjustRightInd w:val="0"/>
-        <w:jc w:val="left"/>
-        <w:rPr>
-          <w:rFonts w:ascii="NSimSun" w:hAnsi="NSimSun" w:cs="NSimSun"/>
+        <w:t>安装脚本修改为</w:t>
+      </w:r>
+      <w:r>
+        <w:rPr>
+          <w:rFonts w:ascii="NSimSun" w:hAnsi="NSimSun" w:cs="NSimSun" w:hint="eastAsia"/>
           <w:color w:val="880000"/>
           <w:kern w:val="0"/>
           <w:sz w:val="19"/>
           <w:szCs w:val="19"/>
         </w:rPr>
-      </w:pPr>
-      <w:r>
-        <w:rPr>
-          <w:rFonts w:ascii="NSimSun" w:hAnsi="NSimSun" w:cs="NSimSun" w:hint="eastAsia"/>
-          <w:color w:val="880000"/>
-          <w:kern w:val="0"/>
-          <w:sz w:val="19"/>
-          <w:szCs w:val="19"/>
-        </w:rPr>
-        <w:t>安装脚本修改为</w:t>
-      </w:r>
-      <w:r>
-        <w:rPr>
-          <w:rFonts w:ascii="NSimSun" w:hAnsi="NSimSun" w:cs="NSimSun" w:hint="eastAsia"/>
-          <w:color w:val="880000"/>
-          <w:kern w:val="0"/>
-          <w:sz w:val="19"/>
-          <w:szCs w:val="19"/>
-        </w:rPr>
         <w:t>unicode</w:t>
       </w:r>
-      <w:bookmarkStart w:id="0" w:name="_GoBack"/>
-      <w:bookmarkEnd w:id="0"/>
     </w:p>
     <w:sectPr>
       <w:pgSz w:w="11906" w:h="16838"/>

</xml_diff>